<commit_message>
Uploading photos for powerpoint, relevent document, and meeting minutes
</commit_message>
<xml_diff>
--- a/MeetingMinutes/1-23-15.docx
+++ b/MeetingMinutes/1-23-15.docx
@@ -28,12 +28,10 @@
         <w:t xml:space="preserve"> Nguyen, Trevor Conant, </w:t>
       </w:r>
       <w:proofErr w:type="spellStart"/>
-      <w:proofErr w:type="gramStart"/>
       <w:r>
         <w:t>Saida</w:t>
       </w:r>
       <w:proofErr w:type="spellEnd"/>
-      <w:proofErr w:type="gramEnd"/>
       <w:r>
         <w:t xml:space="preserve"> </w:t>
       </w:r>
@@ -91,7 +89,332 @@
         <w:t>Item #1</w:t>
       </w:r>
     </w:p>
+    <w:p>
+      <w:r>
+        <w:t>Pictures, pictures, pictures</w:t>
+      </w:r>
+    </w:p>
+    <w:p>
+      <w:proofErr w:type="spellStart"/>
+      <w:r>
+        <w:t>Powerpoint</w:t>
+      </w:r>
+      <w:proofErr w:type="spellEnd"/>
+      <w:r>
+        <w:t xml:space="preserve"> notes</w:t>
+      </w:r>
+    </w:p>
+    <w:p>
+      <w:r>
+        <w:t>Slide 1</w:t>
+      </w:r>
+    </w:p>
+    <w:p>
+      <w:pPr>
+        <w:ind w:firstLine="720"/>
+      </w:pPr>
+      <w:r>
+        <w:t xml:space="preserve">Add </w:t>
+      </w:r>
+      <w:proofErr w:type="spellStart"/>
+      <w:r>
+        <w:t>sponser</w:t>
+      </w:r>
+      <w:proofErr w:type="spellEnd"/>
+      <w:r>
+        <w:t xml:space="preserve"> </w:t>
+      </w:r>
+      <w:proofErr w:type="spellStart"/>
+      <w:r>
+        <w:t>Metron</w:t>
+      </w:r>
+      <w:proofErr w:type="spellEnd"/>
+      <w:r>
+        <w:t xml:space="preserve"> Dr. John </w:t>
+      </w:r>
+      <w:proofErr w:type="spellStart"/>
+      <w:r>
+        <w:t>Gebbie</w:t>
+      </w:r>
+      <w:proofErr w:type="spellEnd"/>
+    </w:p>
+    <w:p>
+      <w:pPr>
+        <w:ind w:firstLine="720"/>
+      </w:pPr>
+      <w:proofErr w:type="spellStart"/>
+      <w:r>
+        <w:t>Sponser</w:t>
+      </w:r>
+      <w:proofErr w:type="spellEnd"/>
+      <w:r>
+        <w:t xml:space="preserve"> Proposal</w:t>
+      </w:r>
+    </w:p>
     <w:p/>
+    <w:p>
+      <w:r>
+        <w:t>Slide 2</w:t>
+      </w:r>
+    </w:p>
+    <w:p>
+      <w:pPr>
+        <w:ind w:firstLine="720"/>
+      </w:pPr>
+      <w:r>
+        <w:t>Webb Slocum Glider</w:t>
+      </w:r>
+    </w:p>
+    <w:p>
+      <w:pPr>
+        <w:ind w:firstLine="720"/>
+      </w:pPr>
+      <w:r>
+        <w:t>Move first bullet point up</w:t>
+      </w:r>
+    </w:p>
+    <w:p>
+      <w:pPr>
+        <w:ind w:left="720"/>
+      </w:pPr>
+      <w:r>
+        <w:t xml:space="preserve">Increased interest in using underwater gliders for marine mammal research and </w:t>
+      </w:r>
+      <w:proofErr w:type="spellStart"/>
+      <w:r>
+        <w:t>monitering</w:t>
+      </w:r>
+      <w:proofErr w:type="spellEnd"/>
+    </w:p>
+    <w:p>
+      <w:pPr>
+        <w:ind w:left="1440"/>
+      </w:pPr>
+      <w:r>
+        <w:t>NEAR lab has currently implemented off the shelf recording device with two hydrophones. Scratch oceanographic research</w:t>
+      </w:r>
+    </w:p>
+    <w:p>
+      <w:pPr>
+        <w:ind w:left="1440"/>
+      </w:pPr>
+    </w:p>
+    <w:p>
+      <w:r>
+        <w:t>Slide 3</w:t>
+      </w:r>
+    </w:p>
+    <w:p>
+      <w:r>
+        <w:tab/>
+        <w:t>Project goals</w:t>
+      </w:r>
+    </w:p>
+    <w:p>
+      <w:r>
+        <w:tab/>
+        <w:t>Higher level</w:t>
+      </w:r>
+    </w:p>
+    <w:p>
+      <w:r>
+        <w:tab/>
+      </w:r>
+      <w:r>
+        <w:tab/>
+        <w:t>3 pieces</w:t>
+      </w:r>
+    </w:p>
+    <w:p>
+      <w:r>
+        <w:tab/>
+      </w:r>
+      <w:r>
+        <w:tab/>
+        <w:t>inexpensive off the shelf device that includes user interface</w:t>
+      </w:r>
+    </w:p>
+    <w:p>
+      <w:r>
+        <w:tab/>
+      </w:r>
+      <w:r>
+        <w:tab/>
+        <w:t>Basics no specs</w:t>
+      </w:r>
+    </w:p>
+    <w:p>
+      <w:pPr>
+        <w:ind w:left="720" w:firstLine="720"/>
+      </w:pPr>
+      <w:r>
+        <w:t>Commercial audio recorder</w:t>
+      </w:r>
+    </w:p>
+    <w:p>
+      <w:r>
+        <w:tab/>
+      </w:r>
+      <w:r>
+        <w:tab/>
+      </w:r>
+      <w:r>
+        <w:tab/>
+      </w:r>
+      <w:r>
+        <w:t>DO not mention TASCAM</w:t>
+      </w:r>
+    </w:p>
+    <w:p>
+      <w:r>
+        <w:tab/>
+      </w:r>
+      <w:r>
+        <w:tab/>
+        <w:t>Broadband signals over 30 days with up to 4 days of acoustic data</w:t>
+      </w:r>
+    </w:p>
+    <w:p>
+      <w:r>
+        <w:tab/>
+      </w:r>
+      <w:r>
+        <w:tab/>
+        <w:t>Programmed on off feature</w:t>
+      </w:r>
+    </w:p>
+    <w:p>
+      <w:r>
+        <w:tab/>
+      </w:r>
+      <w:r>
+        <w:tab/>
+        <w:t>Hardware and software updates</w:t>
+      </w:r>
+    </w:p>
+    <w:p>
+      <w:r>
+        <w:t>Slide 4</w:t>
+      </w:r>
+      <w:r>
+        <w:t>-7</w:t>
+      </w:r>
+    </w:p>
+    <w:p>
+      <w:r>
+        <w:tab/>
+        <w:t>Hardware – High level</w:t>
+      </w:r>
+    </w:p>
+    <w:p>
+      <w:r>
+        <w:tab/>
+      </w:r>
+      <w:r>
+        <w:tab/>
+        <w:t>3 major pieces</w:t>
+      </w:r>
+    </w:p>
+    <w:p>
+      <w:r>
+        <w:tab/>
+      </w:r>
+      <w:r>
+        <w:tab/>
+      </w:r>
+      <w:r>
+        <w:tab/>
+        <w:t>MUX</w:t>
+      </w:r>
+      <w:r>
+        <w:t>- Why?</w:t>
+      </w:r>
+    </w:p>
+    <w:p>
+      <w:r>
+        <w:tab/>
+      </w:r>
+      <w:r>
+        <w:tab/>
+      </w:r>
+      <w:r>
+        <w:tab/>
+        <w:t>MCU and RTC</w:t>
+      </w:r>
+    </w:p>
+    <w:p>
+      <w:r>
+        <w:tab/>
+      </w:r>
+      <w:r>
+        <w:tab/>
+      </w:r>
+      <w:r>
+        <w:tab/>
+        <w:t>Button interface</w:t>
+      </w:r>
+    </w:p>
+    <w:p>
+      <w:r>
+        <w:tab/>
+      </w:r>
+      <w:r>
+        <w:tab/>
+      </w:r>
+      <w:r>
+        <w:tab/>
+      </w:r>
+      <w:r>
+        <w:tab/>
+        <w:t>On off with out physically handling</w:t>
+      </w:r>
+    </w:p>
+    <w:p>
+      <w:r>
+        <w:t>Slide 8-10</w:t>
+      </w:r>
+    </w:p>
+    <w:p>
+      <w:r>
+        <w:tab/>
+        <w:t>Software</w:t>
+      </w:r>
+    </w:p>
+    <w:p>
+      <w:r>
+        <w:tab/>
+      </w:r>
+      <w:r>
+        <w:tab/>
+        <w:t xml:space="preserve">User interface </w:t>
+      </w:r>
+    </w:p>
+    <w:p>
+      <w:r>
+        <w:tab/>
+      </w:r>
+      <w:r>
+        <w:tab/>
+        <w:t>Recording play back and analysis</w:t>
+      </w:r>
+    </w:p>
+    <w:p/>
+    <w:p>
+      <w:r>
+        <w:tab/>
+      </w:r>
+      <w:r>
+        <w:tab/>
+      </w:r>
+      <w:r>
+        <w:tab/>
+      </w:r>
+    </w:p>
+    <w:p>
+      <w:pPr>
+        <w:ind w:firstLine="720"/>
+      </w:pPr>
+    </w:p>
     <w:sectPr>
       <w:pgSz w:w="12240" w:h="15840"/>
       <w:pgMar w:top="1440" w:right="1800" w:bottom="1440" w:left="1800" w:gutter="0"/>

</xml_diff>

<commit_message>
Updated power point with notes from meeting and added Phu's updates
</commit_message>
<xml_diff>
--- a/MeetingMinutes/1-23-15.docx
+++ b/MeetingMinutes/1-23-15.docx
@@ -9,37 +9,8 @@
     </w:p>
     <w:p>
       <w:r>
-        <w:t xml:space="preserve">In attendance: Professor </w:t>
-      </w:r>
-      <w:proofErr w:type="spellStart"/>
-      <w:r>
-        <w:t>Siderius</w:t>
-      </w:r>
-      <w:proofErr w:type="spellEnd"/>
-      <w:r>
-        <w:t xml:space="preserve">, Chelsea Throop, </w:t>
-      </w:r>
-      <w:proofErr w:type="spellStart"/>
-      <w:r>
-        <w:t>Phu</w:t>
-      </w:r>
-      <w:proofErr w:type="spellEnd"/>
-      <w:r>
-        <w:t xml:space="preserve"> Nguyen, Trevor Conant, </w:t>
-      </w:r>
-      <w:proofErr w:type="spellStart"/>
-      <w:r>
-        <w:t>Saida</w:t>
-      </w:r>
-      <w:proofErr w:type="spellEnd"/>
-      <w:r>
-        <w:t xml:space="preserve"> </w:t>
-      </w:r>
-      <w:proofErr w:type="spellStart"/>
-      <w:r>
-        <w:t>Akhter</w:t>
-      </w:r>
-      <w:proofErr w:type="spellEnd"/>
+        <w:t>In attendance: Professor Siderius, Chelsea Throop, Phu Nguyen, Trevor Conant, Saida Akhter</w:t>
+      </w:r>
     </w:p>
     <w:p/>
     <w:p>
@@ -95,13 +66,8 @@
       </w:r>
     </w:p>
     <w:p>
-      <w:proofErr w:type="spellStart"/>
-      <w:r>
-        <w:t>Powerpoint</w:t>
-      </w:r>
-      <w:proofErr w:type="spellEnd"/>
-      <w:r>
-        <w:t xml:space="preserve"> notes</w:t>
+      <w:r>
+        <w:t>Powerpoint notes</w:t>
       </w:r>
     </w:p>
     <w:p>
@@ -114,41 +80,18 @@
         <w:ind w:firstLine="720"/>
       </w:pPr>
       <w:r>
-        <w:t xml:space="preserve">Add </w:t>
-      </w:r>
-      <w:proofErr w:type="spellStart"/>
-      <w:r>
-        <w:t>sponser</w:t>
-      </w:r>
-      <w:proofErr w:type="spellEnd"/>
-      <w:r>
-        <w:t xml:space="preserve"> </w:t>
-      </w:r>
-      <w:proofErr w:type="spellStart"/>
-      <w:r>
-        <w:t>Metron</w:t>
-      </w:r>
-      <w:proofErr w:type="spellEnd"/>
-      <w:r>
-        <w:t xml:space="preserve"> Dr. John </w:t>
-      </w:r>
-      <w:proofErr w:type="spellStart"/>
-      <w:r>
-        <w:t>Gebbie</w:t>
-      </w:r>
-      <w:proofErr w:type="spellEnd"/>
+        <w:t>Add sponser Metron</w:t>
+      </w:r>
+      <w:r>
+        <w:t xml:space="preserve"> Dr. John Gebbie</w:t>
+      </w:r>
     </w:p>
     <w:p>
       <w:pPr>
         <w:ind w:firstLine="720"/>
       </w:pPr>
-      <w:proofErr w:type="spellStart"/>
-      <w:r>
-        <w:t>Sponser</w:t>
-      </w:r>
-      <w:proofErr w:type="spellEnd"/>
-      <w:r>
-        <w:t xml:space="preserve"> Proposal</w:t>
+      <w:r>
+        <w:t>Sponser Proposal</w:t>
       </w:r>
     </w:p>
     <w:p/>
@@ -178,13 +121,8 @@
         <w:ind w:left="720"/>
       </w:pPr>
       <w:r>
-        <w:t xml:space="preserve">Increased interest in using underwater gliders for marine mammal research and </w:t>
-      </w:r>
-      <w:proofErr w:type="spellStart"/>
-      <w:r>
-        <w:t>monitering</w:t>
-      </w:r>
-      <w:proofErr w:type="spellEnd"/>
+        <w:t>Increased interest in using underwater gliders for marine mammal research and monitering</w:t>
+      </w:r>
     </w:p>
     <w:p>
       <w:pPr>
@@ -388,14 +326,91 @@
         <w:tab/>
         <w:t xml:space="preserve">User interface </w:t>
       </w:r>
-    </w:p>
-    <w:p>
-      <w:r>
-        <w:tab/>
-      </w:r>
-      <w:r>
-        <w:tab/>
+      <w:r>
+        <w:t>– command line or GUI</w:t>
+      </w:r>
+    </w:p>
+    <w:p>
+      <w:r>
+        <w:tab/>
+      </w:r>
+      <w:r>
+        <w:tab/>
+      </w:r>
+      <w:r>
+        <w:t>Programming- pre-mission</w:t>
+      </w:r>
+    </w:p>
+    <w:p>
+      <w:pPr>
+        <w:ind w:left="720" w:firstLine="720"/>
+      </w:pPr>
+      <w:r>
         <w:t>Recording play back and analysis</w:t>
+      </w:r>
+      <w:r>
+        <w:t xml:space="preserve"> – post-mission</w:t>
+      </w:r>
+    </w:p>
+    <w:p>
+      <w:pPr>
+        <w:ind w:left="720" w:firstLine="720"/>
+      </w:pPr>
+      <w:r>
+        <w:tab/>
+        <w:t>List files, play back audio, display spectrogram</w:t>
+      </w:r>
+    </w:p>
+    <w:p>
+      <w:r>
+        <w:t>Slide 11</w:t>
+      </w:r>
+    </w:p>
+    <w:p>
+      <w:r>
+        <w:tab/>
+        <w:t>Schedule</w:t>
+      </w:r>
+    </w:p>
+    <w:p>
+      <w:r>
+        <w:t>Slide 12</w:t>
+      </w:r>
+    </w:p>
+    <w:p>
+      <w:r>
+        <w:tab/>
+        <w:t>Possible challenges</w:t>
+      </w:r>
+    </w:p>
+    <w:p>
+      <w:r>
+        <w:tab/>
+      </w:r>
+      <w:r>
+        <w:tab/>
+        <w:t>Real Time clock</w:t>
+      </w:r>
+    </w:p>
+    <w:p>
+      <w:r>
+        <w:tab/>
+      </w:r>
+      <w:r>
+        <w:tab/>
+      </w:r>
+      <w:r>
+        <w:tab/>
+        <w:t>Scheduling interference with MCU and recordings</w:t>
+      </w:r>
+    </w:p>
+    <w:p>
+      <w:r>
+        <w:tab/>
+      </w:r>
+      <w:r>
+        <w:tab/>
+        <w:t>programming</w:t>
       </w:r>
     </w:p>
     <w:p/>

</xml_diff>